<commit_message>
GAB / Identification debut
</commit_message>
<xml_diff>
--- a/GAB/Version-commune/version-commune.docx
+++ b/GAB/Version-commune/version-commune.docx
@@ -363,15 +363,7 @@
                                         <w:jc w:val="center"/>
                                       </w:pPr>
                                       <w:r>
-                                        <w:t xml:space="preserve">Module de travail : </w:t>
-                                      </w:r>
-                                      <w:proofErr w:type="spellStart"/>
-                                      <w:r>
-                                        <w:t>Unified</w:t>
-                                      </w:r>
-                                      <w:proofErr w:type="spellEnd"/>
-                                      <w:r>
-                                        <w:t xml:space="preserve"> Process</w:t>
+                                        <w:t>Module de travail : Unified Process</w:t>
                                       </w:r>
                                     </w:p>
                                   </w:sdtContent>
@@ -412,15 +404,7 @@
                                   <w:jc w:val="center"/>
                                 </w:pPr>
                                 <w:r>
-                                  <w:t xml:space="preserve">Module de travail : </w:t>
-                                </w:r>
-                                <w:proofErr w:type="spellStart"/>
-                                <w:r>
-                                  <w:t>Unified</w:t>
-                                </w:r>
-                                <w:proofErr w:type="spellEnd"/>
-                                <w:r>
-                                  <w:t xml:space="preserve"> Process</w:t>
+                                  <w:t>Module de travail : Unified Process</w:t>
                                 </w:r>
                               </w:p>
                             </w:sdtContent>
@@ -761,13 +745,7 @@
     </w:p>
     <w:p>
       <w:r>
-        <w:t xml:space="preserve">C’est l’entreprise qui met à disposition le distributeur. Elle est responsable de l’approvisionnement et de du fonctionnement de l’application du distributeur. Pour se faire aider, elle externalise ces tâches </w:t>
-      </w:r>
-      <w:r>
-        <w:t xml:space="preserve">à </w:t>
-      </w:r>
-      <w:r>
-        <w:t>des prestataires.</w:t>
+        <w:t>C’est l’entreprise qui met à disposition le distributeur. Elle est responsable de l’approvisionnement et de du fonctionnement de l’application du distributeur. Pour se faire aider, elle externalise ces tâches à des prestataires.</w:t>
       </w:r>
     </w:p>
     <w:p>
@@ -835,6 +813,9 @@
     <w:p/>
     <w:p>
       <w:r>
+        <w:rPr>
+          <w:noProof/>
+        </w:rPr>
         <w:drawing>
           <wp:inline distT="0" distB="0" distL="0" distR="0" wp14:anchorId="19DA322A" wp14:editId="1413862C">
             <wp:extent cx="6188710" cy="6508115"/>
@@ -895,6 +876,9 @@
         <w:spacing w:after="200" w:line="276" w:lineRule="auto"/>
       </w:pPr>
       <w:r>
+        <w:rPr>
+          <w:noProof/>
+        </w:rPr>
         <w:drawing>
           <wp:inline distT="0" distB="0" distL="0" distR="0" wp14:anchorId="71143ECA" wp14:editId="3FE443CD">
             <wp:extent cx="6188710" cy="7025640"/>
@@ -1080,6 +1064,9 @@
         <w:spacing w:before="240"/>
       </w:pPr>
       <w:r>
+        <w:rPr>
+          <w:noProof/>
+        </w:rPr>
         <w:drawing>
           <wp:inline distT="0" distB="0" distL="0" distR="0" wp14:anchorId="320760D6" wp14:editId="42D9C3B0">
             <wp:extent cx="6188710" cy="667385"/>
@@ -1117,50 +1104,1176 @@
         </w:drawing>
       </w:r>
     </w:p>
+    <w:p>
+      <w:pPr>
+        <w:spacing w:after="200" w:line="276" w:lineRule="auto"/>
+      </w:pPr>
+      <w:r>
+        <w:br w:type="page"/>
+      </w:r>
+    </w:p>
+    <w:p>
+      <w:pPr>
+        <w:pStyle w:val="Titre1"/>
+      </w:pPr>
+      <w:r>
+        <w:lastRenderedPageBreak/>
+        <w:t xml:space="preserve">Diagramme de navigabilité </w:t>
+      </w:r>
+    </w:p>
+    <w:p>
+      <w:pPr>
+        <w:rPr>
+          <w:sz w:val="24"/>
+        </w:rPr>
+      </w:pPr>
+    </w:p>
+    <w:p>
+      <w:pPr>
+        <w:spacing w:after="200" w:line="276" w:lineRule="auto"/>
+        <w:rPr>
+          <w:sz w:val="24"/>
+        </w:rPr>
+      </w:pPr>
+      <w:r>
+        <w:rPr>
+          <w:sz w:val="24"/>
+        </w:rPr>
+        <w:br w:type="page"/>
+      </w:r>
+    </w:p>
+    <w:p>
+      <w:pPr>
+        <w:pStyle w:val="Titre1"/>
+      </w:pPr>
+      <w:r>
+        <w:lastRenderedPageBreak/>
+        <w:t>IHM</w:t>
+      </w:r>
+    </w:p>
+    <w:p>
+      <w:pPr>
+        <w:rPr>
+          <w:sz w:val="24"/>
+        </w:rPr>
+      </w:pPr>
+    </w:p>
+    <w:p>
+      <w:pPr>
+        <w:rPr>
+          <w:sz w:val="24"/>
+        </w:rPr>
+      </w:pPr>
+    </w:p>
+    <w:p>
+      <w:pPr>
+        <w:spacing w:after="200" w:line="276" w:lineRule="auto"/>
+        <w:rPr>
+          <w:sz w:val="24"/>
+        </w:rPr>
+      </w:pPr>
+      <w:r>
+        <w:rPr>
+          <w:sz w:val="24"/>
+        </w:rPr>
+        <w:br w:type="page"/>
+      </w:r>
+    </w:p>
+    <w:p>
+      <w:pPr>
+        <w:pStyle w:val="Titre1"/>
+      </w:pPr>
+      <w:r>
+        <w:lastRenderedPageBreak/>
+        <w:t xml:space="preserve">Scénarios </w:t>
+      </w:r>
+    </w:p>
+    <w:p>
+      <w:pPr>
+        <w:rPr>
+          <w:sz w:val="24"/>
+        </w:rPr>
+      </w:pPr>
+    </w:p>
+    <w:p>
+      <w:pPr>
+        <w:pStyle w:val="Titre2"/>
+        <w:spacing w:after="240"/>
+      </w:pPr>
+      <w:r>
+        <w:t>S’identifie</w:t>
+      </w:r>
+      <w:r>
+        <w:t>r</w:t>
+      </w:r>
+    </w:p>
+    <w:p>
+      <w:pPr>
+        <w:pStyle w:val="Titre3"/>
+      </w:pPr>
+      <w:r>
+        <w:t>Acteur principal</w:t>
+      </w:r>
+    </w:p>
+    <w:p>
+      <w:pPr>
+        <w:rPr>
+          <w:sz w:val="22"/>
+          <w:szCs w:val="24"/>
+        </w:rPr>
+      </w:pPr>
+      <w:r>
+        <w:rPr>
+          <w:sz w:val="22"/>
+          <w:szCs w:val="24"/>
+        </w:rPr>
+        <w:t>Le porteur de carte</w:t>
+      </w:r>
+    </w:p>
+    <w:p>
+      <w:pPr>
+        <w:pStyle w:val="Titre3"/>
+      </w:pPr>
+      <w:r>
+        <w:t>Préconditions</w:t>
+      </w:r>
+    </w:p>
+    <w:p>
+      <w:pPr>
+        <w:pStyle w:val="Paragraphedeliste"/>
+        <w:numPr>
+          <w:ilvl w:val="0"/>
+          <w:numId w:val="17"/>
+        </w:numPr>
+        <w:rPr>
+          <w:sz w:val="22"/>
+          <w:szCs w:val="24"/>
+        </w:rPr>
+      </w:pPr>
+      <w:r>
+        <w:rPr>
+          <w:sz w:val="22"/>
+          <w:szCs w:val="24"/>
+        </w:rPr>
+        <w:t xml:space="preserve">Le </w:t>
+      </w:r>
+      <w:r>
+        <w:rPr>
+          <w:sz w:val="22"/>
+          <w:szCs w:val="24"/>
+        </w:rPr>
+        <w:t>porteur de carte</w:t>
+      </w:r>
+      <w:r>
+        <w:rPr>
+          <w:sz w:val="22"/>
+          <w:szCs w:val="24"/>
+        </w:rPr>
+        <w:t xml:space="preserve"> doit posséder une carte</w:t>
+      </w:r>
+    </w:p>
+    <w:p>
+      <w:pPr>
+        <w:pStyle w:val="Titre3"/>
+      </w:pPr>
+      <w:r>
+        <w:t>Postconditions</w:t>
+      </w:r>
+    </w:p>
+    <w:p>
+      <w:pPr>
+        <w:pStyle w:val="Paragraphedeliste"/>
+        <w:numPr>
+          <w:ilvl w:val="0"/>
+          <w:numId w:val="16"/>
+        </w:numPr>
+        <w:rPr>
+          <w:sz w:val="22"/>
+          <w:szCs w:val="24"/>
+        </w:rPr>
+      </w:pPr>
+      <w:r>
+        <w:rPr>
+          <w:sz w:val="22"/>
+          <w:szCs w:val="24"/>
+        </w:rPr>
+        <w:t xml:space="preserve">Le </w:t>
+      </w:r>
+      <w:r>
+        <w:rPr>
+          <w:sz w:val="22"/>
+          <w:szCs w:val="24"/>
+        </w:rPr>
+        <w:t>porteur de carte</w:t>
+      </w:r>
+      <w:r>
+        <w:rPr>
+          <w:sz w:val="22"/>
+          <w:szCs w:val="24"/>
+        </w:rPr>
+        <w:t xml:space="preserve"> est identifié </w:t>
+      </w:r>
+      <w:r>
+        <w:rPr>
+          <w:sz w:val="22"/>
+          <w:szCs w:val="24"/>
+        </w:rPr>
+        <w:t xml:space="preserve">en tant que </w:t>
+      </w:r>
+      <w:r>
+        <w:rPr>
+          <w:sz w:val="22"/>
+          <w:szCs w:val="24"/>
+        </w:rPr>
+        <w:t>"C</w:t>
+      </w:r>
+      <w:r>
+        <w:rPr>
+          <w:sz w:val="22"/>
+          <w:szCs w:val="24"/>
+        </w:rPr>
+        <w:t>lient</w:t>
+      </w:r>
+      <w:r>
+        <w:rPr>
+          <w:sz w:val="22"/>
+          <w:szCs w:val="24"/>
+        </w:rPr>
+        <w:t xml:space="preserve"> interne" ou "Client externe"</w:t>
+      </w:r>
+      <w:r>
+        <w:rPr>
+          <w:sz w:val="22"/>
+          <w:szCs w:val="24"/>
+        </w:rPr>
+        <w:t xml:space="preserve"> </w:t>
+      </w:r>
+    </w:p>
+    <w:p>
+      <w:pPr>
+        <w:pStyle w:val="Titre3"/>
+        <w:spacing w:after="240"/>
+      </w:pPr>
+      <w:r>
+        <w:t>Scénario nominal</w:t>
+      </w:r>
+    </w:p>
     <w:tbl>
       <w:tblPr>
-        <w:tblStyle w:val="Tableausimple4"/>
-        <w:tblW w:w="12256" w:type="dxa"/>
-        <w:jc w:val="center"/>
+        <w:tblStyle w:val="Grilledutableau"/>
+        <w:tblW w:w="0" w:type="auto"/>
+        <w:tblBorders>
+          <w:top w:val="none" w:sz="0" w:space="0" w:color="auto"/>
+          <w:left w:val="none" w:sz="0" w:space="0" w:color="auto"/>
+          <w:bottom w:val="none" w:sz="0" w:space="0" w:color="auto"/>
+          <w:right w:val="none" w:sz="0" w:space="0" w:color="auto"/>
+          <w:insideH w:val="none" w:sz="0" w:space="0" w:color="auto"/>
+          <w:insideV w:val="none" w:sz="0" w:space="0" w:color="auto"/>
+        </w:tblBorders>
         <w:tblLook w:val="04A0" w:firstRow="1" w:lastRow="0" w:firstColumn="1" w:lastColumn="0" w:noHBand="0" w:noVBand="1"/>
-        <w:tblDescription w:val="Tableau de disposition"/>
       </w:tblPr>
       <w:tblGrid>
-        <w:gridCol w:w="12256"/>
+        <w:gridCol w:w="426"/>
+        <w:gridCol w:w="9310"/>
       </w:tblGrid>
       <w:tr>
+        <w:tc>
+          <w:tcPr>
+            <w:tcW w:w="426" w:type="dxa"/>
+          </w:tcPr>
+          <w:p>
+            <w:pPr>
+              <w:rPr>
+                <w:sz w:val="18"/>
+                <w:szCs w:val="20"/>
+              </w:rPr>
+            </w:pPr>
+            <w:r>
+              <w:rPr>
+                <w:sz w:val="18"/>
+                <w:szCs w:val="20"/>
+              </w:rPr>
+              <w:t>1.</w:t>
+            </w:r>
+          </w:p>
+        </w:tc>
+        <w:tc>
+          <w:tcPr>
+            <w:tcW w:w="9310" w:type="dxa"/>
+          </w:tcPr>
+          <w:p>
+            <w:pPr>
+              <w:rPr>
+                <w:sz w:val="18"/>
+                <w:szCs w:val="20"/>
+              </w:rPr>
+            </w:pPr>
+            <w:r>
+              <w:rPr>
+                <w:sz w:val="18"/>
+                <w:szCs w:val="20"/>
+              </w:rPr>
+              <w:t xml:space="preserve">Le </w:t>
+            </w:r>
+            <w:r>
+              <w:rPr>
+                <w:sz w:val="18"/>
+                <w:szCs w:val="20"/>
+              </w:rPr>
+              <w:t>P</w:t>
+            </w:r>
+            <w:r>
+              <w:rPr>
+                <w:sz w:val="18"/>
+                <w:szCs w:val="20"/>
+              </w:rPr>
+              <w:t>orteur de carte insère sa carte dans le DAB</w:t>
+            </w:r>
+          </w:p>
+        </w:tc>
+      </w:tr>
+      <w:tr>
+        <w:tc>
+          <w:tcPr>
+            <w:tcW w:w="426" w:type="dxa"/>
+          </w:tcPr>
+          <w:p>
+            <w:pPr>
+              <w:rPr>
+                <w:sz w:val="18"/>
+                <w:szCs w:val="20"/>
+              </w:rPr>
+            </w:pPr>
+            <w:r>
+              <w:rPr>
+                <w:sz w:val="18"/>
+                <w:szCs w:val="20"/>
+              </w:rPr>
+              <w:t>2.</w:t>
+            </w:r>
+          </w:p>
+        </w:tc>
+        <w:tc>
+          <w:tcPr>
+            <w:tcW w:w="9310" w:type="dxa"/>
+          </w:tcPr>
+          <w:p>
+            <w:pPr>
+              <w:rPr>
+                <w:sz w:val="18"/>
+                <w:szCs w:val="20"/>
+              </w:rPr>
+            </w:pPr>
+            <w:r>
+              <w:rPr>
+                <w:sz w:val="18"/>
+                <w:szCs w:val="20"/>
+              </w:rPr>
+              <w:t xml:space="preserve">Le système </w:t>
+            </w:r>
+            <w:r>
+              <w:rPr>
+                <w:sz w:val="18"/>
+                <w:szCs w:val="20"/>
+              </w:rPr>
+              <w:t>confirme</w:t>
+            </w:r>
+            <w:r>
+              <w:rPr>
+                <w:sz w:val="18"/>
+                <w:szCs w:val="20"/>
+              </w:rPr>
+              <w:t xml:space="preserve"> la validité de la carte</w:t>
+            </w:r>
+          </w:p>
+        </w:tc>
+      </w:tr>
+      <w:tr>
+        <w:tc>
+          <w:tcPr>
+            <w:tcW w:w="426" w:type="dxa"/>
+          </w:tcPr>
+          <w:p>
+            <w:pPr>
+              <w:rPr>
+                <w:sz w:val="18"/>
+                <w:szCs w:val="20"/>
+              </w:rPr>
+            </w:pPr>
+            <w:r>
+              <w:rPr>
+                <w:sz w:val="18"/>
+                <w:szCs w:val="20"/>
+              </w:rPr>
+              <w:t>3.</w:t>
+            </w:r>
+          </w:p>
+        </w:tc>
+        <w:tc>
+          <w:tcPr>
+            <w:tcW w:w="9310" w:type="dxa"/>
+          </w:tcPr>
+          <w:p>
+            <w:pPr>
+              <w:rPr>
+                <w:sz w:val="18"/>
+                <w:szCs w:val="20"/>
+              </w:rPr>
+            </w:pPr>
+            <w:r>
+              <w:rPr>
+                <w:sz w:val="18"/>
+                <w:szCs w:val="20"/>
+              </w:rPr>
+              <w:t>Le système demande au porteur de carte de saisir son code</w:t>
+            </w:r>
+          </w:p>
+        </w:tc>
+      </w:tr>
+      <w:tr>
+        <w:tc>
+          <w:tcPr>
+            <w:tcW w:w="426" w:type="dxa"/>
+          </w:tcPr>
+          <w:p>
+            <w:pPr>
+              <w:rPr>
+                <w:color w:val="FF0000"/>
+                <w:sz w:val="18"/>
+                <w:szCs w:val="20"/>
+              </w:rPr>
+            </w:pPr>
+            <w:r>
+              <w:rPr>
+                <w:color w:val="FF0000"/>
+                <w:sz w:val="18"/>
+                <w:szCs w:val="20"/>
+              </w:rPr>
+              <w:t>4.</w:t>
+            </w:r>
+          </w:p>
+        </w:tc>
+        <w:tc>
+          <w:tcPr>
+            <w:tcW w:w="9310" w:type="dxa"/>
+          </w:tcPr>
+          <w:p>
+            <w:pPr>
+              <w:rPr>
+                <w:color w:val="FF0000"/>
+                <w:sz w:val="18"/>
+                <w:szCs w:val="20"/>
+              </w:rPr>
+            </w:pPr>
+            <w:r>
+              <w:rPr>
+                <w:color w:val="FF0000"/>
+                <w:sz w:val="18"/>
+                <w:szCs w:val="20"/>
+              </w:rPr>
+              <w:t>Le Système confirme que le porteur de carte peut saisir un code</w:t>
+            </w:r>
+            <w:r>
+              <w:rPr>
+                <w:color w:val="FF0000"/>
+                <w:sz w:val="18"/>
+                <w:szCs w:val="20"/>
+              </w:rPr>
+              <w:t xml:space="preserve"> nombre</w:t>
+            </w:r>
+            <w:r>
+              <w:rPr>
+                <w:b/>
+                <w:bCs/>
+                <w:color w:val="FF0000"/>
+                <w:sz w:val="18"/>
+                <w:szCs w:val="20"/>
+              </w:rPr>
+              <w:t xml:space="preserve"> restant</w:t>
+            </w:r>
+            <w:r>
+              <w:rPr>
+                <w:color w:val="FF0000"/>
+                <w:sz w:val="18"/>
+                <w:szCs w:val="20"/>
+              </w:rPr>
+              <w:t xml:space="preserve"> de tentatives de saisie de code pin est supérieur à 0</w:t>
+            </w:r>
+          </w:p>
+        </w:tc>
+      </w:tr>
+      <w:tr>
+        <w:tc>
+          <w:tcPr>
+            <w:tcW w:w="426" w:type="dxa"/>
+          </w:tcPr>
+          <w:p>
+            <w:pPr>
+              <w:rPr>
+                <w:sz w:val="18"/>
+                <w:szCs w:val="20"/>
+              </w:rPr>
+            </w:pPr>
+            <w:r>
+              <w:rPr>
+                <w:sz w:val="18"/>
+                <w:szCs w:val="20"/>
+              </w:rPr>
+              <w:t>5.</w:t>
+            </w:r>
+          </w:p>
+        </w:tc>
+        <w:tc>
+          <w:tcPr>
+            <w:tcW w:w="9310" w:type="dxa"/>
+          </w:tcPr>
+          <w:p>
+            <w:pPr>
+              <w:rPr>
+                <w:color w:val="FF0000"/>
+                <w:sz w:val="18"/>
+                <w:szCs w:val="20"/>
+              </w:rPr>
+            </w:pPr>
+            <w:r>
+              <w:rPr>
+                <w:color w:val="FF0000"/>
+                <w:sz w:val="18"/>
+                <w:szCs w:val="20"/>
+              </w:rPr>
+              <w:t>Le porteur de carte est invité à saisir son code</w:t>
+            </w:r>
+          </w:p>
+        </w:tc>
+      </w:tr>
+      <w:tr>
+        <w:tc>
+          <w:tcPr>
+            <w:tcW w:w="426" w:type="dxa"/>
+          </w:tcPr>
+          <w:p>
+            <w:pPr>
+              <w:rPr>
+                <w:sz w:val="18"/>
+                <w:szCs w:val="20"/>
+              </w:rPr>
+            </w:pPr>
+            <w:r>
+              <w:rPr>
+                <w:sz w:val="18"/>
+                <w:szCs w:val="20"/>
+              </w:rPr>
+              <w:t>6.</w:t>
+            </w:r>
+          </w:p>
+        </w:tc>
+        <w:tc>
+          <w:tcPr>
+            <w:tcW w:w="9310" w:type="dxa"/>
+          </w:tcPr>
+          <w:p>
+            <w:pPr>
+              <w:rPr>
+                <w:sz w:val="18"/>
+                <w:szCs w:val="20"/>
+              </w:rPr>
+            </w:pPr>
+            <w:r>
+              <w:rPr>
+                <w:sz w:val="18"/>
+                <w:szCs w:val="20"/>
+              </w:rPr>
+              <w:t>Le porteur de carte saisi un code correct</w:t>
+            </w:r>
+          </w:p>
+          <w:p>
+            <w:pPr>
+              <w:rPr>
+                <w:sz w:val="18"/>
+                <w:szCs w:val="20"/>
+              </w:rPr>
+            </w:pPr>
+            <w:r>
+              <w:rPr>
+                <w:color w:val="FF0000"/>
+                <w:sz w:val="18"/>
+                <w:szCs w:val="20"/>
+              </w:rPr>
+              <w:t>Le système décrémente le nombre</w:t>
+            </w:r>
+            <w:r>
+              <w:rPr>
+                <w:color w:val="FF0000"/>
+                <w:sz w:val="18"/>
+                <w:szCs w:val="20"/>
+              </w:rPr>
+              <w:t xml:space="preserve"> </w:t>
+            </w:r>
+            <w:r>
+              <w:rPr>
+                <w:color w:val="FF0000"/>
+                <w:sz w:val="18"/>
+                <w:szCs w:val="20"/>
+              </w:rPr>
+              <w:t>restant</w:t>
+            </w:r>
+            <w:r>
+              <w:rPr>
+                <w:color w:val="FF0000"/>
+                <w:sz w:val="18"/>
+                <w:szCs w:val="20"/>
+              </w:rPr>
+              <w:t xml:space="preserve"> de tentative</w:t>
+            </w:r>
+            <w:r>
+              <w:rPr>
+                <w:color w:val="FF0000"/>
+                <w:sz w:val="18"/>
+                <w:szCs w:val="20"/>
+              </w:rPr>
+              <w:t xml:space="preserve"> </w:t>
+            </w:r>
+            <w:r>
+              <w:rPr>
+                <w:color w:val="FF0000"/>
+                <w:sz w:val="18"/>
+                <w:szCs w:val="20"/>
+              </w:rPr>
+              <w:t>de saisie de code de 1</w:t>
+            </w:r>
+          </w:p>
+        </w:tc>
+      </w:tr>
+      <w:tr>
+        <w:tc>
+          <w:tcPr>
+            <w:tcW w:w="426" w:type="dxa"/>
+          </w:tcPr>
+          <w:p>
+            <w:pPr>
+              <w:rPr>
+                <w:sz w:val="18"/>
+                <w:szCs w:val="20"/>
+              </w:rPr>
+            </w:pPr>
+            <w:r>
+              <w:rPr>
+                <w:sz w:val="18"/>
+                <w:szCs w:val="20"/>
+              </w:rPr>
+              <w:t>7.</w:t>
+            </w:r>
+          </w:p>
+        </w:tc>
+        <w:tc>
+          <w:tcPr>
+            <w:tcW w:w="9310" w:type="dxa"/>
+          </w:tcPr>
+          <w:p>
+            <w:pPr>
+              <w:rPr>
+                <w:sz w:val="18"/>
+                <w:szCs w:val="20"/>
+              </w:rPr>
+            </w:pPr>
+            <w:r>
+              <w:rPr>
+                <w:sz w:val="18"/>
+                <w:szCs w:val="20"/>
+              </w:rPr>
+              <w:t>Le code est valide, l’identification est réussie et l’écran "Sélection d'une opération client interne" est affiché</w:t>
+            </w:r>
+          </w:p>
+        </w:tc>
+      </w:tr>
+    </w:tbl>
+    <w:p>
+      <w:pPr>
+        <w:pStyle w:val="Titre3"/>
+        <w:spacing w:before="0" w:after="240"/>
+      </w:pPr>
+      <w:r>
+        <w:t>Scénario alternatif</w:t>
+      </w:r>
+    </w:p>
+    <w:tbl>
+      <w:tblPr>
+        <w:tblStyle w:val="Grilledutableau"/>
+        <w:tblW w:w="0" w:type="auto"/>
+        <w:tblBorders>
+          <w:top w:val="none" w:sz="0" w:space="0" w:color="auto"/>
+          <w:left w:val="none" w:sz="0" w:space="0" w:color="auto"/>
+          <w:bottom w:val="none" w:sz="0" w:space="0" w:color="auto"/>
+          <w:right w:val="none" w:sz="0" w:space="0" w:color="auto"/>
+          <w:insideH w:val="none" w:sz="0" w:space="0" w:color="auto"/>
+          <w:insideV w:val="none" w:sz="0" w:space="0" w:color="auto"/>
+        </w:tblBorders>
+        <w:tblLook w:val="04A0" w:firstRow="1" w:lastRow="0" w:firstColumn="1" w:lastColumn="0" w:noHBand="0" w:noVBand="1"/>
+      </w:tblPr>
+      <w:tblGrid>
+        <w:gridCol w:w="401"/>
+        <w:gridCol w:w="548"/>
+        <w:gridCol w:w="464"/>
+        <w:gridCol w:w="8323"/>
+      </w:tblGrid>
+      <w:tr>
+        <w:tc>
+          <w:tcPr>
+            <w:tcW w:w="401" w:type="dxa"/>
+          </w:tcPr>
+          <w:p>
+            <w:r>
+              <w:t>7.</w:t>
+            </w:r>
+          </w:p>
+        </w:tc>
+        <w:tc>
+          <w:tcPr>
+            <w:tcW w:w="548" w:type="dxa"/>
+          </w:tcPr>
+          <w:p>
+            <w:r>
+              <w:t>A</w:t>
+            </w:r>
+            <w:proofErr w:type="gramStart"/>
+            <w:r>
+              <w:t>1:</w:t>
+            </w:r>
+            <w:proofErr w:type="gramEnd"/>
+          </w:p>
+        </w:tc>
+        <w:tc>
+          <w:tcPr>
+            <w:tcW w:w="8787" w:type="dxa"/>
+            <w:gridSpan w:val="2"/>
+          </w:tcPr>
+          <w:p>
+            <w:r>
+              <w:t>Le code n'est pas valide</w:t>
+            </w:r>
+          </w:p>
+        </w:tc>
+      </w:tr>
+      <w:tr>
+        <w:tc>
+          <w:tcPr>
+            <w:tcW w:w="401" w:type="dxa"/>
+          </w:tcPr>
+          <w:p/>
+        </w:tc>
+        <w:tc>
+          <w:tcPr>
+            <w:tcW w:w="548" w:type="dxa"/>
+          </w:tcPr>
+          <w:p/>
+        </w:tc>
+        <w:tc>
+          <w:tcPr>
+            <w:tcW w:w="464" w:type="dxa"/>
+          </w:tcPr>
+          <w:p>
+            <w:pPr>
+              <w:rPr>
+                <w:sz w:val="18"/>
+                <w:szCs w:val="18"/>
+              </w:rPr>
+            </w:pPr>
+            <w:r>
+              <w:rPr>
+                <w:sz w:val="18"/>
+                <w:szCs w:val="18"/>
+              </w:rPr>
+              <w:t>1/</w:t>
+            </w:r>
+          </w:p>
+        </w:tc>
+        <w:tc>
+          <w:tcPr>
+            <w:tcW w:w="8323" w:type="dxa"/>
+          </w:tcPr>
+          <w:p>
+            <w:pPr>
+              <w:rPr>
+                <w:sz w:val="18"/>
+                <w:szCs w:val="18"/>
+              </w:rPr>
+            </w:pPr>
+            <w:r>
+              <w:rPr>
+                <w:sz w:val="18"/>
+                <w:szCs w:val="18"/>
+              </w:rPr>
+              <w:t>Le code tapé par le porteur de carte n'est pas valide</w:t>
+            </w:r>
+          </w:p>
+        </w:tc>
+      </w:tr>
+      <w:tr>
+        <w:tc>
+          <w:tcPr>
+            <w:tcW w:w="401" w:type="dxa"/>
+          </w:tcPr>
+          <w:p/>
+        </w:tc>
+        <w:tc>
+          <w:tcPr>
+            <w:tcW w:w="548" w:type="dxa"/>
+          </w:tcPr>
+          <w:p/>
+        </w:tc>
+        <w:tc>
+          <w:tcPr>
+            <w:tcW w:w="464" w:type="dxa"/>
+          </w:tcPr>
+          <w:p>
+            <w:pPr>
+              <w:rPr>
+                <w:sz w:val="18"/>
+                <w:szCs w:val="18"/>
+              </w:rPr>
+            </w:pPr>
+            <w:r>
+              <w:rPr>
+                <w:sz w:val="18"/>
+                <w:szCs w:val="18"/>
+              </w:rPr>
+              <w:t>2/</w:t>
+            </w:r>
+          </w:p>
+        </w:tc>
+        <w:tc>
+          <w:tcPr>
+            <w:tcW w:w="8323" w:type="dxa"/>
+          </w:tcPr>
+          <w:p>
+            <w:pPr>
+              <w:rPr>
+                <w:sz w:val="18"/>
+                <w:szCs w:val="18"/>
+              </w:rPr>
+            </w:pPr>
+            <w:r>
+              <w:rPr>
+                <w:sz w:val="18"/>
+                <w:szCs w:val="18"/>
+              </w:rPr>
+              <w:t>Le porteur de carte est informé que son code n'est pas valide (Ecran : "Erreur code pin")</w:t>
+            </w:r>
+          </w:p>
+        </w:tc>
+      </w:tr>
+      <w:tr>
+        <w:tc>
+          <w:tcPr>
+            <w:tcW w:w="401" w:type="dxa"/>
+          </w:tcPr>
+          <w:p/>
+        </w:tc>
+        <w:tc>
+          <w:tcPr>
+            <w:tcW w:w="548" w:type="dxa"/>
+          </w:tcPr>
+          <w:p/>
+        </w:tc>
+        <w:tc>
+          <w:tcPr>
+            <w:tcW w:w="464" w:type="dxa"/>
+          </w:tcPr>
+          <w:p>
+            <w:pPr>
+              <w:rPr>
+                <w:sz w:val="18"/>
+                <w:szCs w:val="18"/>
+              </w:rPr>
+            </w:pPr>
+            <w:r>
+              <w:rPr>
+                <w:sz w:val="18"/>
+                <w:szCs w:val="18"/>
+              </w:rPr>
+              <w:t>3/</w:t>
+            </w:r>
+          </w:p>
+        </w:tc>
+        <w:tc>
+          <w:tcPr>
+            <w:tcW w:w="8323" w:type="dxa"/>
+          </w:tcPr>
+          <w:p>
+            <w:pPr>
+              <w:spacing w:after="0"/>
+              <w:rPr>
+                <w:sz w:val="18"/>
+                <w:szCs w:val="18"/>
+              </w:rPr>
+            </w:pPr>
+            <w:r>
+              <w:rPr>
+                <w:sz w:val="18"/>
+                <w:szCs w:val="18"/>
+              </w:rPr>
+              <w:t>Le porteur de carte est renvoyé à l'étape 4 du scénario nominal</w:t>
+            </w:r>
+          </w:p>
+        </w:tc>
+      </w:tr>
+    </w:tbl>
+    <w:p>
+      <w:pPr>
+        <w:spacing w:after="0"/>
+      </w:pPr>
+    </w:p>
+    <w:p>
+      <w:pPr>
+        <w:spacing w:after="200" w:line="276" w:lineRule="auto"/>
+        <w:rPr>
+          <w:rFonts w:asciiTheme="majorHAnsi" w:eastAsiaTheme="majorEastAsia" w:hAnsiTheme="majorHAnsi" w:cstheme="majorBidi"/>
+          <w:bCs/>
+          <w:i/>
+          <w:color w:val="CB400B" w:themeColor="text2" w:themeShade="BF"/>
+          <w:sz w:val="23"/>
+        </w:rPr>
+      </w:pPr>
+      <w:r>
+        <w:br w:type="page"/>
+      </w:r>
+    </w:p>
+    <w:p>
+      <w:pPr>
+        <w:pStyle w:val="Titre3"/>
+      </w:pPr>
+      <w:r>
+        <w:lastRenderedPageBreak/>
+        <w:t>Scénario exceptionnel</w:t>
+      </w:r>
+    </w:p>
+    <w:p/>
+    <w:tbl>
+      <w:tblPr>
+        <w:tblStyle w:val="Grilledutableau"/>
+        <w:tblW w:w="0" w:type="auto"/>
+        <w:tblLook w:val="04A0" w:firstRow="1" w:lastRow="0" w:firstColumn="1" w:lastColumn="0" w:noHBand="0" w:noVBand="1"/>
+      </w:tblPr>
+      <w:tblGrid>
+        <w:gridCol w:w="401"/>
+        <w:gridCol w:w="548"/>
+        <w:gridCol w:w="464"/>
+        <w:gridCol w:w="8323"/>
+      </w:tblGrid>
+      <w:tr>
+        <w:tc>
+          <w:tcPr>
+            <w:tcW w:w="401" w:type="dxa"/>
+          </w:tcPr>
+          <w:p>
+            <w:r>
+              <w:t>2</w:t>
+            </w:r>
+            <w:r>
+              <w:t>.</w:t>
+            </w:r>
+          </w:p>
+        </w:tc>
+        <w:tc>
+          <w:tcPr>
+            <w:tcW w:w="548" w:type="dxa"/>
+          </w:tcPr>
+          <w:p>
+            <w:r>
+              <w:t>E</w:t>
+            </w:r>
+            <w:proofErr w:type="gramStart"/>
+            <w:r>
+              <w:t>1:</w:t>
+            </w:r>
+            <w:proofErr w:type="gramEnd"/>
+          </w:p>
+        </w:tc>
+        <w:tc>
+          <w:tcPr>
+            <w:tcW w:w="8787" w:type="dxa"/>
+            <w:gridSpan w:val="2"/>
+          </w:tcPr>
+          <w:p>
+            <w:r>
+              <w:t>La carte</w:t>
+            </w:r>
+            <w:r>
+              <w:t xml:space="preserve"> n'est pas valide</w:t>
+            </w:r>
+          </w:p>
+        </w:tc>
+      </w:tr>
+      <w:tr>
+        <w:tc>
+          <w:tcPr>
+            <w:tcW w:w="401" w:type="dxa"/>
+          </w:tcPr>
+          <w:p/>
+        </w:tc>
+        <w:tc>
+          <w:tcPr>
+            <w:tcW w:w="548" w:type="dxa"/>
+          </w:tcPr>
+          <w:p/>
+        </w:tc>
+        <w:tc>
+          <w:tcPr>
+            <w:tcW w:w="464" w:type="dxa"/>
+          </w:tcPr>
+          <w:p>
+            <w:pPr>
+              <w:rPr>
+                <w:sz w:val="18"/>
+                <w:szCs w:val="18"/>
+              </w:rPr>
+            </w:pPr>
+            <w:r>
+              <w:rPr>
+                <w:sz w:val="18"/>
+                <w:szCs w:val="18"/>
+              </w:rPr>
+              <w:t>1/</w:t>
+            </w:r>
+          </w:p>
+        </w:tc>
+        <w:tc>
+          <w:tcPr>
+            <w:tcW w:w="8323" w:type="dxa"/>
+          </w:tcPr>
+          <w:p>
+            <w:pPr>
+              <w:rPr>
+                <w:sz w:val="18"/>
+                <w:szCs w:val="18"/>
+              </w:rPr>
+            </w:pPr>
+            <w:r>
+              <w:rPr>
+                <w:sz w:val="18"/>
+                <w:szCs w:val="18"/>
+              </w:rPr>
+              <w:t>Le système détecte que la carte n'est pas valide</w:t>
+            </w:r>
+          </w:p>
+        </w:tc>
+      </w:tr>
+      <w:tr>
+        <w:tc>
+          <w:tcPr>
+            <w:tcW w:w="401" w:type="dxa"/>
+          </w:tcPr>
+          <w:p/>
+        </w:tc>
+        <w:tc>
+          <w:tcPr>
+            <w:tcW w:w="548" w:type="dxa"/>
+          </w:tcPr>
+          <w:p/>
+        </w:tc>
+        <w:tc>
+          <w:tcPr>
+            <w:tcW w:w="464" w:type="dxa"/>
+          </w:tcPr>
+          <w:p>
+            <w:pPr>
+              <w:rPr>
+                <w:sz w:val="18"/>
+                <w:szCs w:val="18"/>
+              </w:rPr>
+            </w:pPr>
+            <w:r>
+              <w:rPr>
+                <w:sz w:val="18"/>
+                <w:szCs w:val="18"/>
+              </w:rPr>
+              <w:t>2/</w:t>
+            </w:r>
+          </w:p>
+        </w:tc>
+        <w:tc>
+          <w:tcPr>
+            <w:tcW w:w="8323" w:type="dxa"/>
+          </w:tcPr>
+          <w:p>
+            <w:pPr>
+              <w:rPr>
+                <w:sz w:val="18"/>
+                <w:szCs w:val="18"/>
+              </w:rPr>
+            </w:pPr>
+          </w:p>
+        </w:tc>
+      </w:tr>
+      <w:tr>
         <w:trPr>
-          <w:cnfStyle w:val="100000000000" w:firstRow="1" w:lastRow="0" w:firstColumn="0" w:lastColumn="0" w:oddVBand="0" w:evenVBand="0" w:oddHBand="0" w:evenHBand="0" w:firstRowFirstColumn="0" w:firstRowLastColumn="0" w:lastRowFirstColumn="0" w:lastRowLastColumn="0"/>
-          <w:trHeight w:hRule="exact" w:val="2304"/>
-          <w:jc w:val="center"/>
+          <w:trHeight w:val="45"/>
         </w:trPr>
         <w:tc>
           <w:tcPr>
-            <w:cnfStyle w:val="001000000000" w:firstRow="0" w:lastRow="0" w:firstColumn="1" w:lastColumn="0" w:oddVBand="0" w:evenVBand="0" w:oddHBand="0" w:evenHBand="0" w:firstRowFirstColumn="0" w:firstRowLastColumn="0" w:lastRowFirstColumn="0" w:lastRowLastColumn="0"/>
-            <w:tcW w:w="12256" w:type="dxa"/>
-            <w:shd w:val="clear" w:color="auto" w:fill="auto"/>
-            <w:vAlign w:val="center"/>
+            <w:tcW w:w="401" w:type="dxa"/>
+          </w:tcPr>
+          <w:p/>
+        </w:tc>
+        <w:tc>
+          <w:tcPr>
+            <w:tcW w:w="548" w:type="dxa"/>
+          </w:tcPr>
+          <w:p/>
+        </w:tc>
+        <w:tc>
+          <w:tcPr>
+            <w:tcW w:w="464" w:type="dxa"/>
           </w:tcPr>
           <w:p>
             <w:pPr>
               <w:rPr>
-                <w:b w:val="0"/>
-                <w:bCs w:val="0"/>
+                <w:sz w:val="18"/>
+                <w:szCs w:val="18"/>
+              </w:rPr>
+            </w:pPr>
+            <w:r>
+              <w:rPr>
+                <w:sz w:val="18"/>
+                <w:szCs w:val="18"/>
+              </w:rPr>
+              <w:t>3/</w:t>
+            </w:r>
+          </w:p>
+        </w:tc>
+        <w:tc>
+          <w:tcPr>
+            <w:tcW w:w="8323" w:type="dxa"/>
+          </w:tcPr>
+          <w:p>
+            <w:pPr>
+              <w:spacing w:after="0"/>
+              <w:rPr>
+                <w:sz w:val="18"/>
+                <w:szCs w:val="18"/>
               </w:rPr>
             </w:pPr>
           </w:p>
-          <w:p>
-            <w:pPr>
-              <w:rPr>
-                <w:b w:val="0"/>
-                <w:bCs w:val="0"/>
-              </w:rPr>
-            </w:pPr>
-          </w:p>
-          <w:p/>
         </w:tc>
       </w:tr>
     </w:tbl>
+    <w:p/>
+    <w:p/>
+    <w:p/>
+    <w:p>
+      <w:pPr>
+        <w:spacing w:after="200" w:line="276" w:lineRule="auto"/>
+        <w:rPr>
+          <w:sz w:val="24"/>
+        </w:rPr>
+      </w:pPr>
+      <w:r>
+        <w:rPr>
+          <w:sz w:val="24"/>
+        </w:rPr>
+        <w:br w:type="page"/>
+      </w:r>
+    </w:p>
     <w:p>
       <w:pPr>
         <w:rPr>
@@ -2117,6 +3230,434 @@
     </w:lvl>
   </w:abstractNum>
   <w:abstractNum w:abstractNumId="10" w15:restartNumberingAfterBreak="0">
+    <w:nsid w:val="21185FED"/>
+    <w:multiLevelType w:val="hybridMultilevel"/>
+    <w:tmpl w:val="BF6868A4"/>
+    <w:lvl w:ilvl="0" w:tplc="04090005">
+      <w:start w:val="1"/>
+      <w:numFmt w:val="bullet"/>
+      <w:lvlText w:val=""/>
+      <w:lvlJc w:val="left"/>
+      <w:pPr>
+        <w:ind w:left="720" w:hanging="360"/>
+      </w:pPr>
+      <w:rPr>
+        <w:rFonts w:ascii="Wingdings" w:hAnsi="Wingdings" w:hint="default"/>
+      </w:rPr>
+    </w:lvl>
+    <w:lvl w:ilvl="1" w:tplc="040C0003" w:tentative="1">
+      <w:start w:val="1"/>
+      <w:numFmt w:val="bullet"/>
+      <w:lvlText w:val="o"/>
+      <w:lvlJc w:val="left"/>
+      <w:pPr>
+        <w:ind w:left="1440" w:hanging="360"/>
+      </w:pPr>
+      <w:rPr>
+        <w:rFonts w:ascii="Courier New" w:hAnsi="Courier New" w:cs="Courier New" w:hint="default"/>
+      </w:rPr>
+    </w:lvl>
+    <w:lvl w:ilvl="2" w:tplc="040C0005" w:tentative="1">
+      <w:start w:val="1"/>
+      <w:numFmt w:val="bullet"/>
+      <w:lvlText w:val=""/>
+      <w:lvlJc w:val="left"/>
+      <w:pPr>
+        <w:ind w:left="2160" w:hanging="360"/>
+      </w:pPr>
+      <w:rPr>
+        <w:rFonts w:ascii="Wingdings" w:hAnsi="Wingdings" w:hint="default"/>
+      </w:rPr>
+    </w:lvl>
+    <w:lvl w:ilvl="3" w:tplc="040C0001" w:tentative="1">
+      <w:start w:val="1"/>
+      <w:numFmt w:val="bullet"/>
+      <w:lvlText w:val=""/>
+      <w:lvlJc w:val="left"/>
+      <w:pPr>
+        <w:ind w:left="2880" w:hanging="360"/>
+      </w:pPr>
+      <w:rPr>
+        <w:rFonts w:ascii="Symbol" w:hAnsi="Symbol" w:hint="default"/>
+      </w:rPr>
+    </w:lvl>
+    <w:lvl w:ilvl="4" w:tplc="040C0003" w:tentative="1">
+      <w:start w:val="1"/>
+      <w:numFmt w:val="bullet"/>
+      <w:lvlText w:val="o"/>
+      <w:lvlJc w:val="left"/>
+      <w:pPr>
+        <w:ind w:left="3600" w:hanging="360"/>
+      </w:pPr>
+      <w:rPr>
+        <w:rFonts w:ascii="Courier New" w:hAnsi="Courier New" w:cs="Courier New" w:hint="default"/>
+      </w:rPr>
+    </w:lvl>
+    <w:lvl w:ilvl="5" w:tplc="040C0005" w:tentative="1">
+      <w:start w:val="1"/>
+      <w:numFmt w:val="bullet"/>
+      <w:lvlText w:val=""/>
+      <w:lvlJc w:val="left"/>
+      <w:pPr>
+        <w:ind w:left="4320" w:hanging="360"/>
+      </w:pPr>
+      <w:rPr>
+        <w:rFonts w:ascii="Wingdings" w:hAnsi="Wingdings" w:hint="default"/>
+      </w:rPr>
+    </w:lvl>
+    <w:lvl w:ilvl="6" w:tplc="040C0001" w:tentative="1">
+      <w:start w:val="1"/>
+      <w:numFmt w:val="bullet"/>
+      <w:lvlText w:val=""/>
+      <w:lvlJc w:val="left"/>
+      <w:pPr>
+        <w:ind w:left="5040" w:hanging="360"/>
+      </w:pPr>
+      <w:rPr>
+        <w:rFonts w:ascii="Symbol" w:hAnsi="Symbol" w:hint="default"/>
+      </w:rPr>
+    </w:lvl>
+    <w:lvl w:ilvl="7" w:tplc="040C0003" w:tentative="1">
+      <w:start w:val="1"/>
+      <w:numFmt w:val="bullet"/>
+      <w:lvlText w:val="o"/>
+      <w:lvlJc w:val="left"/>
+      <w:pPr>
+        <w:ind w:left="5760" w:hanging="360"/>
+      </w:pPr>
+      <w:rPr>
+        <w:rFonts w:ascii="Courier New" w:hAnsi="Courier New" w:cs="Courier New" w:hint="default"/>
+      </w:rPr>
+    </w:lvl>
+    <w:lvl w:ilvl="8" w:tplc="040C0005" w:tentative="1">
+      <w:start w:val="1"/>
+      <w:numFmt w:val="bullet"/>
+      <w:lvlText w:val=""/>
+      <w:lvlJc w:val="left"/>
+      <w:pPr>
+        <w:ind w:left="6480" w:hanging="360"/>
+      </w:pPr>
+      <w:rPr>
+        <w:rFonts w:ascii="Wingdings" w:hAnsi="Wingdings" w:hint="default"/>
+      </w:rPr>
+    </w:lvl>
+  </w:abstractNum>
+  <w:abstractNum w:abstractNumId="11" w15:restartNumberingAfterBreak="0">
+    <w:nsid w:val="24BD2918"/>
+    <w:multiLevelType w:val="hybridMultilevel"/>
+    <w:tmpl w:val="87846E3C"/>
+    <w:lvl w:ilvl="0" w:tplc="04090005">
+      <w:start w:val="1"/>
+      <w:numFmt w:val="bullet"/>
+      <w:lvlText w:val=""/>
+      <w:lvlJc w:val="left"/>
+      <w:pPr>
+        <w:ind w:left="720" w:hanging="360"/>
+      </w:pPr>
+      <w:rPr>
+        <w:rFonts w:ascii="Wingdings" w:hAnsi="Wingdings" w:hint="default"/>
+      </w:rPr>
+    </w:lvl>
+    <w:lvl w:ilvl="1" w:tplc="040C0003" w:tentative="1">
+      <w:start w:val="1"/>
+      <w:numFmt w:val="bullet"/>
+      <w:lvlText w:val="o"/>
+      <w:lvlJc w:val="left"/>
+      <w:pPr>
+        <w:ind w:left="1440" w:hanging="360"/>
+      </w:pPr>
+      <w:rPr>
+        <w:rFonts w:ascii="Courier New" w:hAnsi="Courier New" w:cs="Courier New" w:hint="default"/>
+      </w:rPr>
+    </w:lvl>
+    <w:lvl w:ilvl="2" w:tplc="040C0005" w:tentative="1">
+      <w:start w:val="1"/>
+      <w:numFmt w:val="bullet"/>
+      <w:lvlText w:val=""/>
+      <w:lvlJc w:val="left"/>
+      <w:pPr>
+        <w:ind w:left="2160" w:hanging="360"/>
+      </w:pPr>
+      <w:rPr>
+        <w:rFonts w:ascii="Wingdings" w:hAnsi="Wingdings" w:hint="default"/>
+      </w:rPr>
+    </w:lvl>
+    <w:lvl w:ilvl="3" w:tplc="040C0001" w:tentative="1">
+      <w:start w:val="1"/>
+      <w:numFmt w:val="bullet"/>
+      <w:lvlText w:val=""/>
+      <w:lvlJc w:val="left"/>
+      <w:pPr>
+        <w:ind w:left="2880" w:hanging="360"/>
+      </w:pPr>
+      <w:rPr>
+        <w:rFonts w:ascii="Symbol" w:hAnsi="Symbol" w:hint="default"/>
+      </w:rPr>
+    </w:lvl>
+    <w:lvl w:ilvl="4" w:tplc="040C0003" w:tentative="1">
+      <w:start w:val="1"/>
+      <w:numFmt w:val="bullet"/>
+      <w:lvlText w:val="o"/>
+      <w:lvlJc w:val="left"/>
+      <w:pPr>
+        <w:ind w:left="3600" w:hanging="360"/>
+      </w:pPr>
+      <w:rPr>
+        <w:rFonts w:ascii="Courier New" w:hAnsi="Courier New" w:cs="Courier New" w:hint="default"/>
+      </w:rPr>
+    </w:lvl>
+    <w:lvl w:ilvl="5" w:tplc="040C0005" w:tentative="1">
+      <w:start w:val="1"/>
+      <w:numFmt w:val="bullet"/>
+      <w:lvlText w:val=""/>
+      <w:lvlJc w:val="left"/>
+      <w:pPr>
+        <w:ind w:left="4320" w:hanging="360"/>
+      </w:pPr>
+      <w:rPr>
+        <w:rFonts w:ascii="Wingdings" w:hAnsi="Wingdings" w:hint="default"/>
+      </w:rPr>
+    </w:lvl>
+    <w:lvl w:ilvl="6" w:tplc="040C0001" w:tentative="1">
+      <w:start w:val="1"/>
+      <w:numFmt w:val="bullet"/>
+      <w:lvlText w:val=""/>
+      <w:lvlJc w:val="left"/>
+      <w:pPr>
+        <w:ind w:left="5040" w:hanging="360"/>
+      </w:pPr>
+      <w:rPr>
+        <w:rFonts w:ascii="Symbol" w:hAnsi="Symbol" w:hint="default"/>
+      </w:rPr>
+    </w:lvl>
+    <w:lvl w:ilvl="7" w:tplc="040C0003" w:tentative="1">
+      <w:start w:val="1"/>
+      <w:numFmt w:val="bullet"/>
+      <w:lvlText w:val="o"/>
+      <w:lvlJc w:val="left"/>
+      <w:pPr>
+        <w:ind w:left="5760" w:hanging="360"/>
+      </w:pPr>
+      <w:rPr>
+        <w:rFonts w:ascii="Courier New" w:hAnsi="Courier New" w:cs="Courier New" w:hint="default"/>
+      </w:rPr>
+    </w:lvl>
+    <w:lvl w:ilvl="8" w:tplc="040C0005" w:tentative="1">
+      <w:start w:val="1"/>
+      <w:numFmt w:val="bullet"/>
+      <w:lvlText w:val=""/>
+      <w:lvlJc w:val="left"/>
+      <w:pPr>
+        <w:ind w:left="6480" w:hanging="360"/>
+      </w:pPr>
+      <w:rPr>
+        <w:rFonts w:ascii="Wingdings" w:hAnsi="Wingdings" w:hint="default"/>
+      </w:rPr>
+    </w:lvl>
+  </w:abstractNum>
+  <w:abstractNum w:abstractNumId="12" w15:restartNumberingAfterBreak="0">
+    <w:nsid w:val="2C22618B"/>
+    <w:multiLevelType w:val="hybridMultilevel"/>
+    <w:tmpl w:val="E2568AD4"/>
+    <w:lvl w:ilvl="0" w:tplc="97A05ED8">
+      <w:start w:val="1"/>
+      <w:numFmt w:val="decimal"/>
+      <w:lvlText w:val="%1."/>
+      <w:lvlJc w:val="left"/>
+      <w:pPr>
+        <w:ind w:left="1800" w:hanging="360"/>
+      </w:pPr>
+      <w:rPr>
+        <w:rFonts w:hint="default"/>
+      </w:rPr>
+    </w:lvl>
+    <w:lvl w:ilvl="1" w:tplc="040C0019" w:tentative="1">
+      <w:start w:val="1"/>
+      <w:numFmt w:val="lowerLetter"/>
+      <w:lvlText w:val="%2."/>
+      <w:lvlJc w:val="left"/>
+      <w:pPr>
+        <w:ind w:left="2520" w:hanging="360"/>
+      </w:pPr>
+    </w:lvl>
+    <w:lvl w:ilvl="2" w:tplc="040C001B" w:tentative="1">
+      <w:start w:val="1"/>
+      <w:numFmt w:val="lowerRoman"/>
+      <w:lvlText w:val="%3."/>
+      <w:lvlJc w:val="right"/>
+      <w:pPr>
+        <w:ind w:left="3240" w:hanging="180"/>
+      </w:pPr>
+    </w:lvl>
+    <w:lvl w:ilvl="3" w:tplc="040C000F" w:tentative="1">
+      <w:start w:val="1"/>
+      <w:numFmt w:val="decimal"/>
+      <w:lvlText w:val="%4."/>
+      <w:lvlJc w:val="left"/>
+      <w:pPr>
+        <w:ind w:left="3960" w:hanging="360"/>
+      </w:pPr>
+    </w:lvl>
+    <w:lvl w:ilvl="4" w:tplc="040C0019" w:tentative="1">
+      <w:start w:val="1"/>
+      <w:numFmt w:val="lowerLetter"/>
+      <w:lvlText w:val="%5."/>
+      <w:lvlJc w:val="left"/>
+      <w:pPr>
+        <w:ind w:left="4680" w:hanging="360"/>
+      </w:pPr>
+    </w:lvl>
+    <w:lvl w:ilvl="5" w:tplc="040C001B" w:tentative="1">
+      <w:start w:val="1"/>
+      <w:numFmt w:val="lowerRoman"/>
+      <w:lvlText w:val="%6."/>
+      <w:lvlJc w:val="right"/>
+      <w:pPr>
+        <w:ind w:left="5400" w:hanging="180"/>
+      </w:pPr>
+    </w:lvl>
+    <w:lvl w:ilvl="6" w:tplc="040C000F" w:tentative="1">
+      <w:start w:val="1"/>
+      <w:numFmt w:val="decimal"/>
+      <w:lvlText w:val="%7."/>
+      <w:lvlJc w:val="left"/>
+      <w:pPr>
+        <w:ind w:left="6120" w:hanging="360"/>
+      </w:pPr>
+    </w:lvl>
+    <w:lvl w:ilvl="7" w:tplc="040C0019" w:tentative="1">
+      <w:start w:val="1"/>
+      <w:numFmt w:val="lowerLetter"/>
+      <w:lvlText w:val="%8."/>
+      <w:lvlJc w:val="left"/>
+      <w:pPr>
+        <w:ind w:left="6840" w:hanging="360"/>
+      </w:pPr>
+    </w:lvl>
+    <w:lvl w:ilvl="8" w:tplc="040C001B" w:tentative="1">
+      <w:start w:val="1"/>
+      <w:numFmt w:val="lowerRoman"/>
+      <w:lvlText w:val="%9."/>
+      <w:lvlJc w:val="right"/>
+      <w:pPr>
+        <w:ind w:left="7560" w:hanging="180"/>
+      </w:pPr>
+    </w:lvl>
+  </w:abstractNum>
+  <w:abstractNum w:abstractNumId="13" w15:restartNumberingAfterBreak="0">
+    <w:nsid w:val="31A706EF"/>
+    <w:multiLevelType w:val="hybridMultilevel"/>
+    <w:tmpl w:val="4E7EAC7E"/>
+    <w:lvl w:ilvl="0" w:tplc="040C0001">
+      <w:start w:val="1"/>
+      <w:numFmt w:val="bullet"/>
+      <w:lvlText w:val=""/>
+      <w:lvlJc w:val="left"/>
+      <w:pPr>
+        <w:ind w:left="720" w:hanging="360"/>
+      </w:pPr>
+      <w:rPr>
+        <w:rFonts w:ascii="Symbol" w:hAnsi="Symbol" w:hint="default"/>
+      </w:rPr>
+    </w:lvl>
+    <w:lvl w:ilvl="1" w:tplc="040C0003" w:tentative="1">
+      <w:start w:val="1"/>
+      <w:numFmt w:val="bullet"/>
+      <w:lvlText w:val="o"/>
+      <w:lvlJc w:val="left"/>
+      <w:pPr>
+        <w:ind w:left="1440" w:hanging="360"/>
+      </w:pPr>
+      <w:rPr>
+        <w:rFonts w:ascii="Courier New" w:hAnsi="Courier New" w:cs="Courier New" w:hint="default"/>
+      </w:rPr>
+    </w:lvl>
+    <w:lvl w:ilvl="2" w:tplc="040C0005" w:tentative="1">
+      <w:start w:val="1"/>
+      <w:numFmt w:val="bullet"/>
+      <w:lvlText w:val=""/>
+      <w:lvlJc w:val="left"/>
+      <w:pPr>
+        <w:ind w:left="2160" w:hanging="360"/>
+      </w:pPr>
+      <w:rPr>
+        <w:rFonts w:ascii="Wingdings" w:hAnsi="Wingdings" w:hint="default"/>
+      </w:rPr>
+    </w:lvl>
+    <w:lvl w:ilvl="3" w:tplc="040C0001" w:tentative="1">
+      <w:start w:val="1"/>
+      <w:numFmt w:val="bullet"/>
+      <w:lvlText w:val=""/>
+      <w:lvlJc w:val="left"/>
+      <w:pPr>
+        <w:ind w:left="2880" w:hanging="360"/>
+      </w:pPr>
+      <w:rPr>
+        <w:rFonts w:ascii="Symbol" w:hAnsi="Symbol" w:hint="default"/>
+      </w:rPr>
+    </w:lvl>
+    <w:lvl w:ilvl="4" w:tplc="040C0003" w:tentative="1">
+      <w:start w:val="1"/>
+      <w:numFmt w:val="bullet"/>
+      <w:lvlText w:val="o"/>
+      <w:lvlJc w:val="left"/>
+      <w:pPr>
+        <w:ind w:left="3600" w:hanging="360"/>
+      </w:pPr>
+      <w:rPr>
+        <w:rFonts w:ascii="Courier New" w:hAnsi="Courier New" w:cs="Courier New" w:hint="default"/>
+      </w:rPr>
+    </w:lvl>
+    <w:lvl w:ilvl="5" w:tplc="040C0005" w:tentative="1">
+      <w:start w:val="1"/>
+      <w:numFmt w:val="bullet"/>
+      <w:lvlText w:val=""/>
+      <w:lvlJc w:val="left"/>
+      <w:pPr>
+        <w:ind w:left="4320" w:hanging="360"/>
+      </w:pPr>
+      <w:rPr>
+        <w:rFonts w:ascii="Wingdings" w:hAnsi="Wingdings" w:hint="default"/>
+      </w:rPr>
+    </w:lvl>
+    <w:lvl w:ilvl="6" w:tplc="040C0001" w:tentative="1">
+      <w:start w:val="1"/>
+      <w:numFmt w:val="bullet"/>
+      <w:lvlText w:val=""/>
+      <w:lvlJc w:val="left"/>
+      <w:pPr>
+        <w:ind w:left="5040" w:hanging="360"/>
+      </w:pPr>
+      <w:rPr>
+        <w:rFonts w:ascii="Symbol" w:hAnsi="Symbol" w:hint="default"/>
+      </w:rPr>
+    </w:lvl>
+    <w:lvl w:ilvl="7" w:tplc="040C0003" w:tentative="1">
+      <w:start w:val="1"/>
+      <w:numFmt w:val="bullet"/>
+      <w:lvlText w:val="o"/>
+      <w:lvlJc w:val="left"/>
+      <w:pPr>
+        <w:ind w:left="5760" w:hanging="360"/>
+      </w:pPr>
+      <w:rPr>
+        <w:rFonts w:ascii="Courier New" w:hAnsi="Courier New" w:cs="Courier New" w:hint="default"/>
+      </w:rPr>
+    </w:lvl>
+    <w:lvl w:ilvl="8" w:tplc="040C0005" w:tentative="1">
+      <w:start w:val="1"/>
+      <w:numFmt w:val="bullet"/>
+      <w:lvlText w:val=""/>
+      <w:lvlJc w:val="left"/>
+      <w:pPr>
+        <w:ind w:left="6480" w:hanging="360"/>
+      </w:pPr>
+      <w:rPr>
+        <w:rFonts w:ascii="Wingdings" w:hAnsi="Wingdings" w:hint="default"/>
+      </w:rPr>
+    </w:lvl>
+  </w:abstractNum>
+  <w:abstractNum w:abstractNumId="14" w15:restartNumberingAfterBreak="0">
     <w:nsid w:val="32116A1F"/>
     <w:multiLevelType w:val="hybridMultilevel"/>
     <w:tmpl w:val="01685220"/>
@@ -2227,6 +3768,496 @@
       <w:rPr>
         <w:rFonts w:ascii="Wingdings" w:hAnsi="Wingdings" w:hint="default"/>
       </w:rPr>
+    </w:lvl>
+  </w:abstractNum>
+  <w:abstractNum w:abstractNumId="15" w15:restartNumberingAfterBreak="0">
+    <w:nsid w:val="6296581F"/>
+    <w:multiLevelType w:val="hybridMultilevel"/>
+    <w:tmpl w:val="57D02B84"/>
+    <w:lvl w:ilvl="0" w:tplc="040C000F">
+      <w:start w:val="5"/>
+      <w:numFmt w:val="decimal"/>
+      <w:lvlText w:val="%1."/>
+      <w:lvlJc w:val="left"/>
+      <w:pPr>
+        <w:ind w:left="644" w:hanging="360"/>
+      </w:pPr>
+      <w:rPr>
+        <w:rFonts w:hint="default"/>
+      </w:rPr>
+    </w:lvl>
+    <w:lvl w:ilvl="1" w:tplc="040C0019" w:tentative="1">
+      <w:start w:val="1"/>
+      <w:numFmt w:val="lowerLetter"/>
+      <w:lvlText w:val="%2."/>
+      <w:lvlJc w:val="left"/>
+      <w:pPr>
+        <w:ind w:left="1364" w:hanging="360"/>
+      </w:pPr>
+    </w:lvl>
+    <w:lvl w:ilvl="2" w:tplc="040C001B" w:tentative="1">
+      <w:start w:val="1"/>
+      <w:numFmt w:val="lowerRoman"/>
+      <w:lvlText w:val="%3."/>
+      <w:lvlJc w:val="right"/>
+      <w:pPr>
+        <w:ind w:left="2084" w:hanging="180"/>
+      </w:pPr>
+    </w:lvl>
+    <w:lvl w:ilvl="3" w:tplc="040C000F" w:tentative="1">
+      <w:start w:val="1"/>
+      <w:numFmt w:val="decimal"/>
+      <w:lvlText w:val="%4."/>
+      <w:lvlJc w:val="left"/>
+      <w:pPr>
+        <w:ind w:left="2804" w:hanging="360"/>
+      </w:pPr>
+    </w:lvl>
+    <w:lvl w:ilvl="4" w:tplc="040C0019" w:tentative="1">
+      <w:start w:val="1"/>
+      <w:numFmt w:val="lowerLetter"/>
+      <w:lvlText w:val="%5."/>
+      <w:lvlJc w:val="left"/>
+      <w:pPr>
+        <w:ind w:left="3524" w:hanging="360"/>
+      </w:pPr>
+    </w:lvl>
+    <w:lvl w:ilvl="5" w:tplc="040C001B" w:tentative="1">
+      <w:start w:val="1"/>
+      <w:numFmt w:val="lowerRoman"/>
+      <w:lvlText w:val="%6."/>
+      <w:lvlJc w:val="right"/>
+      <w:pPr>
+        <w:ind w:left="4244" w:hanging="180"/>
+      </w:pPr>
+    </w:lvl>
+    <w:lvl w:ilvl="6" w:tplc="040C000F" w:tentative="1">
+      <w:start w:val="1"/>
+      <w:numFmt w:val="decimal"/>
+      <w:lvlText w:val="%7."/>
+      <w:lvlJc w:val="left"/>
+      <w:pPr>
+        <w:ind w:left="4964" w:hanging="360"/>
+      </w:pPr>
+    </w:lvl>
+    <w:lvl w:ilvl="7" w:tplc="040C0019" w:tentative="1">
+      <w:start w:val="1"/>
+      <w:numFmt w:val="lowerLetter"/>
+      <w:lvlText w:val="%8."/>
+      <w:lvlJc w:val="left"/>
+      <w:pPr>
+        <w:ind w:left="5684" w:hanging="360"/>
+      </w:pPr>
+    </w:lvl>
+    <w:lvl w:ilvl="8" w:tplc="040C001B" w:tentative="1">
+      <w:start w:val="1"/>
+      <w:numFmt w:val="lowerRoman"/>
+      <w:lvlText w:val="%9."/>
+      <w:lvlJc w:val="right"/>
+      <w:pPr>
+        <w:ind w:left="6404" w:hanging="180"/>
+      </w:pPr>
+    </w:lvl>
+  </w:abstractNum>
+  <w:abstractNum w:abstractNumId="16" w15:restartNumberingAfterBreak="0">
+    <w:nsid w:val="69DC643B"/>
+    <w:multiLevelType w:val="hybridMultilevel"/>
+    <w:tmpl w:val="DDC0C2F0"/>
+    <w:lvl w:ilvl="0" w:tplc="04090005">
+      <w:start w:val="1"/>
+      <w:numFmt w:val="bullet"/>
+      <w:lvlText w:val=""/>
+      <w:lvlJc w:val="left"/>
+      <w:pPr>
+        <w:ind w:left="720" w:hanging="360"/>
+      </w:pPr>
+      <w:rPr>
+        <w:rFonts w:ascii="Wingdings" w:hAnsi="Wingdings" w:hint="default"/>
+      </w:rPr>
+    </w:lvl>
+    <w:lvl w:ilvl="1" w:tplc="040C0003" w:tentative="1">
+      <w:start w:val="1"/>
+      <w:numFmt w:val="bullet"/>
+      <w:lvlText w:val="o"/>
+      <w:lvlJc w:val="left"/>
+      <w:pPr>
+        <w:ind w:left="1440" w:hanging="360"/>
+      </w:pPr>
+      <w:rPr>
+        <w:rFonts w:ascii="Courier New" w:hAnsi="Courier New" w:cs="Courier New" w:hint="default"/>
+      </w:rPr>
+    </w:lvl>
+    <w:lvl w:ilvl="2" w:tplc="040C0005" w:tentative="1">
+      <w:start w:val="1"/>
+      <w:numFmt w:val="bullet"/>
+      <w:lvlText w:val=""/>
+      <w:lvlJc w:val="left"/>
+      <w:pPr>
+        <w:ind w:left="2160" w:hanging="360"/>
+      </w:pPr>
+      <w:rPr>
+        <w:rFonts w:ascii="Wingdings" w:hAnsi="Wingdings" w:hint="default"/>
+      </w:rPr>
+    </w:lvl>
+    <w:lvl w:ilvl="3" w:tplc="040C0001" w:tentative="1">
+      <w:start w:val="1"/>
+      <w:numFmt w:val="bullet"/>
+      <w:lvlText w:val=""/>
+      <w:lvlJc w:val="left"/>
+      <w:pPr>
+        <w:ind w:left="2880" w:hanging="360"/>
+      </w:pPr>
+      <w:rPr>
+        <w:rFonts w:ascii="Symbol" w:hAnsi="Symbol" w:hint="default"/>
+      </w:rPr>
+    </w:lvl>
+    <w:lvl w:ilvl="4" w:tplc="040C0003" w:tentative="1">
+      <w:start w:val="1"/>
+      <w:numFmt w:val="bullet"/>
+      <w:lvlText w:val="o"/>
+      <w:lvlJc w:val="left"/>
+      <w:pPr>
+        <w:ind w:left="3600" w:hanging="360"/>
+      </w:pPr>
+      <w:rPr>
+        <w:rFonts w:ascii="Courier New" w:hAnsi="Courier New" w:cs="Courier New" w:hint="default"/>
+      </w:rPr>
+    </w:lvl>
+    <w:lvl w:ilvl="5" w:tplc="040C0005" w:tentative="1">
+      <w:start w:val="1"/>
+      <w:numFmt w:val="bullet"/>
+      <w:lvlText w:val=""/>
+      <w:lvlJc w:val="left"/>
+      <w:pPr>
+        <w:ind w:left="4320" w:hanging="360"/>
+      </w:pPr>
+      <w:rPr>
+        <w:rFonts w:ascii="Wingdings" w:hAnsi="Wingdings" w:hint="default"/>
+      </w:rPr>
+    </w:lvl>
+    <w:lvl w:ilvl="6" w:tplc="040C0001" w:tentative="1">
+      <w:start w:val="1"/>
+      <w:numFmt w:val="bullet"/>
+      <w:lvlText w:val=""/>
+      <w:lvlJc w:val="left"/>
+      <w:pPr>
+        <w:ind w:left="5040" w:hanging="360"/>
+      </w:pPr>
+      <w:rPr>
+        <w:rFonts w:ascii="Symbol" w:hAnsi="Symbol" w:hint="default"/>
+      </w:rPr>
+    </w:lvl>
+    <w:lvl w:ilvl="7" w:tplc="040C0003" w:tentative="1">
+      <w:start w:val="1"/>
+      <w:numFmt w:val="bullet"/>
+      <w:lvlText w:val="o"/>
+      <w:lvlJc w:val="left"/>
+      <w:pPr>
+        <w:ind w:left="5760" w:hanging="360"/>
+      </w:pPr>
+      <w:rPr>
+        <w:rFonts w:ascii="Courier New" w:hAnsi="Courier New" w:cs="Courier New" w:hint="default"/>
+      </w:rPr>
+    </w:lvl>
+    <w:lvl w:ilvl="8" w:tplc="040C0005" w:tentative="1">
+      <w:start w:val="1"/>
+      <w:numFmt w:val="bullet"/>
+      <w:lvlText w:val=""/>
+      <w:lvlJc w:val="left"/>
+      <w:pPr>
+        <w:ind w:left="6480" w:hanging="360"/>
+      </w:pPr>
+      <w:rPr>
+        <w:rFonts w:ascii="Wingdings" w:hAnsi="Wingdings" w:hint="default"/>
+      </w:rPr>
+    </w:lvl>
+  </w:abstractNum>
+  <w:abstractNum w:abstractNumId="17" w15:restartNumberingAfterBreak="0">
+    <w:nsid w:val="6DFF1057"/>
+    <w:multiLevelType w:val="hybridMultilevel"/>
+    <w:tmpl w:val="6BDC6AC0"/>
+    <w:lvl w:ilvl="0" w:tplc="599889B6">
+      <w:start w:val="1"/>
+      <w:numFmt w:val="decimal"/>
+      <w:lvlText w:val="%1-"/>
+      <w:lvlJc w:val="left"/>
+      <w:pPr>
+        <w:ind w:left="1080" w:hanging="360"/>
+      </w:pPr>
+      <w:rPr>
+        <w:rFonts w:hint="default"/>
+      </w:rPr>
+    </w:lvl>
+    <w:lvl w:ilvl="1" w:tplc="040C0019" w:tentative="1">
+      <w:start w:val="1"/>
+      <w:numFmt w:val="lowerLetter"/>
+      <w:lvlText w:val="%2."/>
+      <w:lvlJc w:val="left"/>
+      <w:pPr>
+        <w:ind w:left="1800" w:hanging="360"/>
+      </w:pPr>
+    </w:lvl>
+    <w:lvl w:ilvl="2" w:tplc="040C001B" w:tentative="1">
+      <w:start w:val="1"/>
+      <w:numFmt w:val="lowerRoman"/>
+      <w:lvlText w:val="%3."/>
+      <w:lvlJc w:val="right"/>
+      <w:pPr>
+        <w:ind w:left="2520" w:hanging="180"/>
+      </w:pPr>
+    </w:lvl>
+    <w:lvl w:ilvl="3" w:tplc="040C000F" w:tentative="1">
+      <w:start w:val="1"/>
+      <w:numFmt w:val="decimal"/>
+      <w:lvlText w:val="%4."/>
+      <w:lvlJc w:val="left"/>
+      <w:pPr>
+        <w:ind w:left="3240" w:hanging="360"/>
+      </w:pPr>
+    </w:lvl>
+    <w:lvl w:ilvl="4" w:tplc="040C0019" w:tentative="1">
+      <w:start w:val="1"/>
+      <w:numFmt w:val="lowerLetter"/>
+      <w:lvlText w:val="%5."/>
+      <w:lvlJc w:val="left"/>
+      <w:pPr>
+        <w:ind w:left="3960" w:hanging="360"/>
+      </w:pPr>
+    </w:lvl>
+    <w:lvl w:ilvl="5" w:tplc="040C001B" w:tentative="1">
+      <w:start w:val="1"/>
+      <w:numFmt w:val="lowerRoman"/>
+      <w:lvlText w:val="%6."/>
+      <w:lvlJc w:val="right"/>
+      <w:pPr>
+        <w:ind w:left="4680" w:hanging="180"/>
+      </w:pPr>
+    </w:lvl>
+    <w:lvl w:ilvl="6" w:tplc="040C000F" w:tentative="1">
+      <w:start w:val="1"/>
+      <w:numFmt w:val="decimal"/>
+      <w:lvlText w:val="%7."/>
+      <w:lvlJc w:val="left"/>
+      <w:pPr>
+        <w:ind w:left="5400" w:hanging="360"/>
+      </w:pPr>
+    </w:lvl>
+    <w:lvl w:ilvl="7" w:tplc="040C0019" w:tentative="1">
+      <w:start w:val="1"/>
+      <w:numFmt w:val="lowerLetter"/>
+      <w:lvlText w:val="%8."/>
+      <w:lvlJc w:val="left"/>
+      <w:pPr>
+        <w:ind w:left="6120" w:hanging="360"/>
+      </w:pPr>
+    </w:lvl>
+    <w:lvl w:ilvl="8" w:tplc="040C001B" w:tentative="1">
+      <w:start w:val="1"/>
+      <w:numFmt w:val="lowerRoman"/>
+      <w:lvlText w:val="%9."/>
+      <w:lvlJc w:val="right"/>
+      <w:pPr>
+        <w:ind w:left="6840" w:hanging="180"/>
+      </w:pPr>
+    </w:lvl>
+  </w:abstractNum>
+  <w:abstractNum w:abstractNumId="18" w15:restartNumberingAfterBreak="0">
+    <w:nsid w:val="75CB469E"/>
+    <w:multiLevelType w:val="hybridMultilevel"/>
+    <w:tmpl w:val="C990519C"/>
+    <w:lvl w:ilvl="0" w:tplc="04090005">
+      <w:start w:val="1"/>
+      <w:numFmt w:val="bullet"/>
+      <w:lvlText w:val=""/>
+      <w:lvlJc w:val="left"/>
+      <w:pPr>
+        <w:ind w:left="720" w:hanging="360"/>
+      </w:pPr>
+      <w:rPr>
+        <w:rFonts w:ascii="Wingdings" w:hAnsi="Wingdings" w:hint="default"/>
+      </w:rPr>
+    </w:lvl>
+    <w:lvl w:ilvl="1" w:tplc="040C0003" w:tentative="1">
+      <w:start w:val="1"/>
+      <w:numFmt w:val="bullet"/>
+      <w:lvlText w:val="o"/>
+      <w:lvlJc w:val="left"/>
+      <w:pPr>
+        <w:ind w:left="1440" w:hanging="360"/>
+      </w:pPr>
+      <w:rPr>
+        <w:rFonts w:ascii="Courier New" w:hAnsi="Courier New" w:cs="Courier New" w:hint="default"/>
+      </w:rPr>
+    </w:lvl>
+    <w:lvl w:ilvl="2" w:tplc="040C0005" w:tentative="1">
+      <w:start w:val="1"/>
+      <w:numFmt w:val="bullet"/>
+      <w:lvlText w:val=""/>
+      <w:lvlJc w:val="left"/>
+      <w:pPr>
+        <w:ind w:left="2160" w:hanging="360"/>
+      </w:pPr>
+      <w:rPr>
+        <w:rFonts w:ascii="Wingdings" w:hAnsi="Wingdings" w:hint="default"/>
+      </w:rPr>
+    </w:lvl>
+    <w:lvl w:ilvl="3" w:tplc="040C0001" w:tentative="1">
+      <w:start w:val="1"/>
+      <w:numFmt w:val="bullet"/>
+      <w:lvlText w:val=""/>
+      <w:lvlJc w:val="left"/>
+      <w:pPr>
+        <w:ind w:left="2880" w:hanging="360"/>
+      </w:pPr>
+      <w:rPr>
+        <w:rFonts w:ascii="Symbol" w:hAnsi="Symbol" w:hint="default"/>
+      </w:rPr>
+    </w:lvl>
+    <w:lvl w:ilvl="4" w:tplc="040C0003" w:tentative="1">
+      <w:start w:val="1"/>
+      <w:numFmt w:val="bullet"/>
+      <w:lvlText w:val="o"/>
+      <w:lvlJc w:val="left"/>
+      <w:pPr>
+        <w:ind w:left="3600" w:hanging="360"/>
+      </w:pPr>
+      <w:rPr>
+        <w:rFonts w:ascii="Courier New" w:hAnsi="Courier New" w:cs="Courier New" w:hint="default"/>
+      </w:rPr>
+    </w:lvl>
+    <w:lvl w:ilvl="5" w:tplc="040C0005" w:tentative="1">
+      <w:start w:val="1"/>
+      <w:numFmt w:val="bullet"/>
+      <w:lvlText w:val=""/>
+      <w:lvlJc w:val="left"/>
+      <w:pPr>
+        <w:ind w:left="4320" w:hanging="360"/>
+      </w:pPr>
+      <w:rPr>
+        <w:rFonts w:ascii="Wingdings" w:hAnsi="Wingdings" w:hint="default"/>
+      </w:rPr>
+    </w:lvl>
+    <w:lvl w:ilvl="6" w:tplc="040C0001" w:tentative="1">
+      <w:start w:val="1"/>
+      <w:numFmt w:val="bullet"/>
+      <w:lvlText w:val=""/>
+      <w:lvlJc w:val="left"/>
+      <w:pPr>
+        <w:ind w:left="5040" w:hanging="360"/>
+      </w:pPr>
+      <w:rPr>
+        <w:rFonts w:ascii="Symbol" w:hAnsi="Symbol" w:hint="default"/>
+      </w:rPr>
+    </w:lvl>
+    <w:lvl w:ilvl="7" w:tplc="040C0003" w:tentative="1">
+      <w:start w:val="1"/>
+      <w:numFmt w:val="bullet"/>
+      <w:lvlText w:val="o"/>
+      <w:lvlJc w:val="left"/>
+      <w:pPr>
+        <w:ind w:left="5760" w:hanging="360"/>
+      </w:pPr>
+      <w:rPr>
+        <w:rFonts w:ascii="Courier New" w:hAnsi="Courier New" w:cs="Courier New" w:hint="default"/>
+      </w:rPr>
+    </w:lvl>
+    <w:lvl w:ilvl="8" w:tplc="040C0005" w:tentative="1">
+      <w:start w:val="1"/>
+      <w:numFmt w:val="bullet"/>
+      <w:lvlText w:val=""/>
+      <w:lvlJc w:val="left"/>
+      <w:pPr>
+        <w:ind w:left="6480" w:hanging="360"/>
+      </w:pPr>
+      <w:rPr>
+        <w:rFonts w:ascii="Wingdings" w:hAnsi="Wingdings" w:hint="default"/>
+      </w:rPr>
+    </w:lvl>
+  </w:abstractNum>
+  <w:abstractNum w:abstractNumId="19" w15:restartNumberingAfterBreak="0">
+    <w:nsid w:val="7DA02A3D"/>
+    <w:multiLevelType w:val="hybridMultilevel"/>
+    <w:tmpl w:val="486E21E6"/>
+    <w:lvl w:ilvl="0" w:tplc="040C000F">
+      <w:start w:val="1"/>
+      <w:numFmt w:val="decimal"/>
+      <w:lvlText w:val="%1."/>
+      <w:lvlJc w:val="left"/>
+      <w:pPr>
+        <w:ind w:left="720" w:hanging="360"/>
+      </w:pPr>
+    </w:lvl>
+    <w:lvl w:ilvl="1" w:tplc="040C0019" w:tentative="1">
+      <w:start w:val="1"/>
+      <w:numFmt w:val="lowerLetter"/>
+      <w:lvlText w:val="%2."/>
+      <w:lvlJc w:val="left"/>
+      <w:pPr>
+        <w:ind w:left="1440" w:hanging="360"/>
+      </w:pPr>
+    </w:lvl>
+    <w:lvl w:ilvl="2" w:tplc="040C001B" w:tentative="1">
+      <w:start w:val="1"/>
+      <w:numFmt w:val="lowerRoman"/>
+      <w:lvlText w:val="%3."/>
+      <w:lvlJc w:val="right"/>
+      <w:pPr>
+        <w:ind w:left="2160" w:hanging="180"/>
+      </w:pPr>
+    </w:lvl>
+    <w:lvl w:ilvl="3" w:tplc="040C000F" w:tentative="1">
+      <w:start w:val="1"/>
+      <w:numFmt w:val="decimal"/>
+      <w:lvlText w:val="%4."/>
+      <w:lvlJc w:val="left"/>
+      <w:pPr>
+        <w:ind w:left="2880" w:hanging="360"/>
+      </w:pPr>
+    </w:lvl>
+    <w:lvl w:ilvl="4" w:tplc="040C0019" w:tentative="1">
+      <w:start w:val="1"/>
+      <w:numFmt w:val="lowerLetter"/>
+      <w:lvlText w:val="%5."/>
+      <w:lvlJc w:val="left"/>
+      <w:pPr>
+        <w:ind w:left="3600" w:hanging="360"/>
+      </w:pPr>
+    </w:lvl>
+    <w:lvl w:ilvl="5" w:tplc="040C001B" w:tentative="1">
+      <w:start w:val="1"/>
+      <w:numFmt w:val="lowerRoman"/>
+      <w:lvlText w:val="%6."/>
+      <w:lvlJc w:val="right"/>
+      <w:pPr>
+        <w:ind w:left="4320" w:hanging="180"/>
+      </w:pPr>
+    </w:lvl>
+    <w:lvl w:ilvl="6" w:tplc="040C000F" w:tentative="1">
+      <w:start w:val="1"/>
+      <w:numFmt w:val="decimal"/>
+      <w:lvlText w:val="%7."/>
+      <w:lvlJc w:val="left"/>
+      <w:pPr>
+        <w:ind w:left="5040" w:hanging="360"/>
+      </w:pPr>
+    </w:lvl>
+    <w:lvl w:ilvl="7" w:tplc="040C0019" w:tentative="1">
+      <w:start w:val="1"/>
+      <w:numFmt w:val="lowerLetter"/>
+      <w:lvlText w:val="%8."/>
+      <w:lvlJc w:val="left"/>
+      <w:pPr>
+        <w:ind w:left="5760" w:hanging="360"/>
+      </w:pPr>
+    </w:lvl>
+    <w:lvl w:ilvl="8" w:tplc="040C001B" w:tentative="1">
+      <w:start w:val="1"/>
+      <w:numFmt w:val="lowerRoman"/>
+      <w:lvlText w:val="%9."/>
+      <w:lvlJc w:val="right"/>
+      <w:pPr>
+        <w:ind w:left="6480" w:hanging="180"/>
+      </w:pPr>
     </w:lvl>
   </w:abstractNum>
   <w:num w:numId="1">
@@ -2260,7 +4291,34 @@
     <w:abstractNumId w:val="0"/>
   </w:num>
   <w:num w:numId="11">
+    <w:abstractNumId w:val="14"/>
+  </w:num>
+  <w:num w:numId="12">
+    <w:abstractNumId w:val="13"/>
+  </w:num>
+  <w:num w:numId="13">
+    <w:abstractNumId w:val="16"/>
+  </w:num>
+  <w:num w:numId="14">
+    <w:abstractNumId w:val="18"/>
+  </w:num>
+  <w:num w:numId="15">
+    <w:abstractNumId w:val="19"/>
+  </w:num>
+  <w:num w:numId="16">
     <w:abstractNumId w:val="10"/>
+  </w:num>
+  <w:num w:numId="17">
+    <w:abstractNumId w:val="11"/>
+  </w:num>
+  <w:num w:numId="18">
+    <w:abstractNumId w:val="15"/>
+  </w:num>
+  <w:num w:numId="19">
+    <w:abstractNumId w:val="17"/>
+  </w:num>
+  <w:num w:numId="20">
+    <w:abstractNumId w:val="12"/>
   </w:num>
 </w:numbering>
 </file>
@@ -2879,6 +4937,7 @@
   <w:style w:type="character" w:default="1" w:styleId="Policepardfaut">
     <w:name w:val="Default Paragraph Font"/>
     <w:uiPriority w:val="1"/>
+    <w:semiHidden/>
     <w:unhideWhenUsed/>
   </w:style>
   <w:style w:type="table" w:default="1" w:styleId="TableauNormal">
@@ -3605,7 +5664,14 @@
     <w:charset w:val="00"/>
     <w:family w:val="roman"/>
     <w:pitch w:val="variable"/>
-    <w:sig w:usb0="E0002AFF" w:usb1="C0007843" w:usb2="00000009" w:usb3="00000000" w:csb0="000001FF" w:csb1="00000000"/>
+    <w:sig w:usb0="E0002EFF" w:usb1="C000785B" w:usb2="00000009" w:usb3="00000000" w:csb0="000001FF" w:csb1="00000000"/>
+  </w:font>
+  <w:font w:name="Wingdings">
+    <w:panose1 w:val="05000000000000000000"/>
+    <w:charset w:val="02"/>
+    <w:family w:val="auto"/>
+    <w:pitch w:val="variable"/>
+    <w:sig w:usb0="00000000" w:usb1="10000000" w:usb2="00000000" w:usb3="00000000" w:csb0="80000000" w:csb1="00000000"/>
   </w:font>
   <w:font w:name="Courier New">
     <w:panose1 w:val="02070309020205020404"/>
@@ -3613,13 +5679,6 @@
     <w:family w:val="modern"/>
     <w:pitch w:val="fixed"/>
     <w:sig w:usb0="E0002EFF" w:usb1="C0007843" w:usb2="00000009" w:usb3="00000000" w:csb0="000001FF" w:csb1="00000000"/>
-  </w:font>
-  <w:font w:name="Wingdings">
-    <w:panose1 w:val="05000000000000000000"/>
-    <w:charset w:val="02"/>
-    <w:family w:val="auto"/>
-    <w:pitch w:val="variable"/>
-    <w:sig w:usb0="00000000" w:usb1="10000000" w:usb2="00000000" w:usb3="00000000" w:csb0="80000000" w:csb1="00000000"/>
   </w:font>
   <w:font w:name="Century Gothic">
     <w:panose1 w:val="020B0502020202020204"/>
@@ -3639,7 +5698,7 @@
     <w:charset w:val="00"/>
     <w:family w:val="swiss"/>
     <w:pitch w:val="variable"/>
-    <w:sig w:usb0="E0002AFF" w:usb1="C0007843" w:usb2="00000009" w:usb3="00000000" w:csb0="000001FF" w:csb1="00000000"/>
+    <w:sig w:usb0="E0002EFF" w:usb1="C000785B" w:usb2="00000009" w:usb3="00000000" w:csb0="000001FF" w:csb1="00000000"/>
   </w:font>
   <w:font w:name="Tahoma">
     <w:panose1 w:val="020B0604030504040204"/>
@@ -3660,7 +5719,7 @@
     <w:charset w:val="00"/>
     <w:family w:val="swiss"/>
     <w:pitch w:val="variable"/>
-    <w:sig w:usb0="E00002FF" w:usb1="4000ACFF" w:usb2="00000001" w:usb3="00000000" w:csb0="0000019F" w:csb1="00000000"/>
+    <w:sig w:usb0="E4002EFF" w:usb1="C000247B" w:usb2="00000009" w:usb3="00000000" w:csb0="000001FF" w:csb1="00000000"/>
   </w:font>
   <w:font w:name="Calibri Light">
     <w:panose1 w:val="020F0302020204030204"/>
@@ -3689,6 +5748,7 @@
   </w:compat>
   <w:rsids>
     <w:rsidRoot w:val="008C3FFB"/>
+    <w:rsid w:val="001B1EE6"/>
     <w:rsid w:val="002D4B10"/>
     <w:rsid w:val="008C3FFB"/>
     <w:rsid w:val="009810D1"/>

</xml_diff>